<commit_message>
Added module guide for UserClient for everyone's approval
</commit_message>
<xml_diff>
--- a/ModuleGuides/Module Guide.docx
+++ b/ModuleGuides/Module Guide.docx
@@ -1,6 +1,6 @@
 
 <file path=word/document.xml><?xml version="1.0" encoding="utf-8"?>
-<w:document xmlns:wpc="http://schemas.microsoft.com/office/word/2010/wordprocessingCanvas" xmlns:mc="http://schemas.openxmlformats.org/markup-compatibility/2006" xmlns:o="urn:schemas-microsoft-com:office:office" xmlns:r="http://schemas.openxmlformats.org/officeDocument/2006/relationships" xmlns:m="http://schemas.openxmlformats.org/officeDocument/2006/math" xmlns:v="urn:schemas-microsoft-com:vml" xmlns:wp14="http://schemas.microsoft.com/office/word/2010/wordprocessingDrawing" xmlns:wp="http://schemas.openxmlformats.org/drawingml/2006/wordprocessingDrawing" xmlns:w10="urn:schemas-microsoft-com:office:word" xmlns:w="http://schemas.openxmlformats.org/wordprocessingml/2006/main" xmlns:w14="http://schemas.microsoft.com/office/word/2010/wordml" xmlns:wpg="http://schemas.microsoft.com/office/word/2010/wordprocessingGroup" xmlns:wpi="http://schemas.microsoft.com/office/word/2010/wordprocessingInk" xmlns:wne="http://schemas.microsoft.com/office/word/2006/wordml" xmlns:wps="http://schemas.microsoft.com/office/word/2010/wordprocessingShape" mc:Ignorable="w14 wp14">
+<w:document xmlns:wpc="http://schemas.microsoft.com/office/word/2010/wordprocessingCanvas" xmlns:mo="http://schemas.microsoft.com/office/mac/office/2008/main" xmlns:mc="http://schemas.openxmlformats.org/markup-compatibility/2006" xmlns:mv="urn:schemas-microsoft-com:mac:vml" xmlns:o="urn:schemas-microsoft-com:office:office" xmlns:r="http://schemas.openxmlformats.org/officeDocument/2006/relationships" xmlns:m="http://schemas.openxmlformats.org/officeDocument/2006/math" xmlns:v="urn:schemas-microsoft-com:vml" xmlns:wp14="http://schemas.microsoft.com/office/word/2010/wordprocessingDrawing" xmlns:wp="http://schemas.openxmlformats.org/drawingml/2006/wordprocessingDrawing" xmlns:w10="urn:schemas-microsoft-com:office:word" xmlns:w="http://schemas.openxmlformats.org/wordprocessingml/2006/main" xmlns:w14="http://schemas.microsoft.com/office/word/2010/wordml" xmlns:wpg="http://schemas.microsoft.com/office/word/2010/wordprocessingGroup" xmlns:wpi="http://schemas.microsoft.com/office/word/2010/wordprocessingInk" xmlns:wne="http://schemas.microsoft.com/office/word/2006/wordml" xmlns:wps="http://schemas.microsoft.com/office/word/2010/wordprocessingShape" mc:Ignorable="w14 wp14">
   <w:body>
     <w:p>
       <w:pPr>
@@ -54,36 +54,465 @@
           <w:szCs w:val="22"/>
         </w:rPr>
       </w:pPr>
-      <w:proofErr w:type="gramStart"/>
-      <w:r>
-        <w:rPr>
-          <w:rFonts w:ascii="Calibri" w:hAnsi="Calibri" w:cs="Calibri"/>
-          <w:sz w:val="22"/>
-          <w:szCs w:val="22"/>
-        </w:rPr>
-        <w:t xml:space="preserve">Creates directory structure for system based on </w:t>
-      </w:r>
-      <w:proofErr w:type="spellStart"/>
-      <w:r>
-        <w:rPr>
-          <w:rFonts w:ascii="Calibri" w:hAnsi="Calibri" w:cs="Calibri"/>
-          <w:sz w:val="22"/>
-          <w:szCs w:val="22"/>
-        </w:rPr>
-        <w:t>config</w:t>
-      </w:r>
-      <w:proofErr w:type="spellEnd"/>
-      <w:r>
-        <w:rPr>
-          <w:rFonts w:ascii="Calibri" w:hAnsi="Calibri" w:cs="Calibri"/>
-          <w:sz w:val="22"/>
-          <w:szCs w:val="22"/>
-        </w:rPr>
-        <w:t xml:space="preserve"> files.</w:t>
+      <w:r>
+        <w:rPr>
+          <w:rFonts w:ascii="Calibri" w:hAnsi="Calibri" w:cs="Calibri"/>
+          <w:sz w:val="22"/>
+          <w:szCs w:val="22"/>
+        </w:rPr>
+        <w:t>Creates directory structure for system based on config files.</w:t>
+      </w:r>
+    </w:p>
+    <w:p>
+      <w:pPr>
+        <w:pStyle w:val="NormalWeb"/>
+        <w:spacing w:before="0" w:beforeAutospacing="0" w:after="0" w:afterAutospacing="0"/>
+        <w:rPr>
+          <w:rFonts w:ascii="Calibri" w:hAnsi="Calibri" w:cs="Calibri"/>
+          <w:sz w:val="22"/>
+          <w:szCs w:val="22"/>
+        </w:rPr>
+      </w:pPr>
+      <w:r>
+        <w:rPr>
+          <w:rFonts w:ascii="Calibri" w:hAnsi="Calibri" w:cs="Calibri"/>
+          <w:sz w:val="22"/>
+          <w:szCs w:val="22"/>
+        </w:rPr>
+        <w:t>Provides menu to administrator for interaction with Password Generation, and Reporting Modules.</w:t>
+      </w:r>
+    </w:p>
+    <w:p>
+      <w:pPr>
+        <w:pStyle w:val="Heading3"/>
+      </w:pPr>
+      <w:r>
+        <w:t>Encapsulated change</w:t>
+      </w:r>
+    </w:p>
+    <w:p>
+      <w:pPr>
+        <w:pStyle w:val="NormalWeb"/>
+        <w:spacing w:before="0" w:beforeAutospacing="0" w:after="0" w:afterAutospacing="0"/>
+        <w:rPr>
+          <w:rFonts w:ascii="Calibri" w:hAnsi="Calibri" w:cs="Calibri"/>
+          <w:sz w:val="22"/>
+          <w:szCs w:val="22"/>
+        </w:rPr>
+      </w:pPr>
+      <w:r>
+        <w:rPr>
+          <w:rFonts w:ascii="Calibri" w:hAnsi="Calibri" w:cs="Calibri"/>
+          <w:sz w:val="22"/>
+          <w:szCs w:val="22"/>
+        </w:rPr>
+        <w:t>Structure of config files.</w:t>
+      </w:r>
+    </w:p>
+    <w:p>
+      <w:pPr>
+        <w:pStyle w:val="Heading2"/>
+      </w:pPr>
+      <w:r>
+        <w:t>Password Generation and Verification Module</w:t>
+      </w:r>
+    </w:p>
+    <w:p>
+      <w:pPr>
+        <w:pStyle w:val="Heading3"/>
+        <w:rPr>
+          <w:color w:val="auto"/>
+        </w:rPr>
+      </w:pPr>
+      <w:r>
+        <w:t xml:space="preserve">Service </w:t>
+      </w:r>
+    </w:p>
+    <w:p>
+      <w:pPr>
+        <w:pStyle w:val="NormalWeb"/>
+        <w:spacing w:before="0" w:beforeAutospacing="0" w:after="0" w:afterAutospacing="0"/>
+        <w:rPr>
+          <w:rFonts w:ascii="Calibri" w:hAnsi="Calibri" w:cs="Calibri"/>
+          <w:sz w:val="22"/>
+          <w:szCs w:val="22"/>
+        </w:rPr>
+      </w:pPr>
+      <w:r>
+        <w:rPr>
+          <w:rFonts w:ascii="Calibri" w:hAnsi="Calibri" w:cs="Calibri"/>
+          <w:sz w:val="22"/>
+          <w:szCs w:val="22"/>
+        </w:rPr>
+        <w:t>Generates passwords for a student on request from administrationClient.</w:t>
+      </w:r>
+    </w:p>
+    <w:p>
+      <w:pPr>
+        <w:pStyle w:val="NormalWeb"/>
+        <w:spacing w:before="0" w:beforeAutospacing="0" w:after="0" w:afterAutospacing="0"/>
+        <w:rPr>
+          <w:rFonts w:ascii="Calibri" w:hAnsi="Calibri" w:cs="Calibri"/>
+          <w:sz w:val="22"/>
+          <w:szCs w:val="22"/>
+        </w:rPr>
+      </w:pPr>
+      <w:r>
+        <w:rPr>
+          <w:rFonts w:ascii="Calibri" w:hAnsi="Calibri" w:cs="Calibri"/>
+          <w:sz w:val="22"/>
+          <w:szCs w:val="22"/>
+        </w:rPr>
+        <w:t>Clear</w:t>
+      </w:r>
+      <w:r>
+        <w:rPr>
+          <w:rFonts w:ascii="Calibri" w:hAnsi="Calibri" w:cs="Calibri"/>
+          <w:sz w:val="22"/>
+          <w:szCs w:val="22"/>
+        </w:rPr>
+        <w:t>s</w:t>
+      </w:r>
+      <w:r>
+        <w:rPr>
+          <w:rFonts w:ascii="Calibri" w:hAnsi="Calibri" w:cs="Calibri"/>
+          <w:sz w:val="22"/>
+          <w:szCs w:val="22"/>
+        </w:rPr>
+        <w:t xml:space="preserve"> passwords for a student</w:t>
+      </w:r>
+      <w:r>
+        <w:rPr>
+          <w:rFonts w:ascii="Calibri" w:hAnsi="Calibri" w:cs="Calibri"/>
+          <w:sz w:val="22"/>
+          <w:szCs w:val="22"/>
+        </w:rPr>
+        <w:t xml:space="preserve"> </w:t>
+      </w:r>
+      <w:r>
+        <w:rPr>
+          <w:rFonts w:ascii="Calibri" w:hAnsi="Calibri" w:cs="Calibri"/>
+          <w:sz w:val="22"/>
+          <w:szCs w:val="22"/>
+        </w:rPr>
+        <w:t>on request from administrationClient.</w:t>
+      </w:r>
+    </w:p>
+    <w:p>
+      <w:pPr>
+        <w:pStyle w:val="Heading3"/>
+      </w:pPr>
+      <w:r>
+        <w:t>Encapsulated change</w:t>
+      </w:r>
+    </w:p>
+    <w:p>
+      <w:pPr>
+        <w:pStyle w:val="NormalWeb"/>
+        <w:spacing w:before="0" w:beforeAutospacing="0" w:after="0" w:afterAutospacing="0"/>
+        <w:rPr>
+          <w:rFonts w:ascii="Calibri" w:hAnsi="Calibri" w:cs="Calibri"/>
+          <w:sz w:val="22"/>
+          <w:szCs w:val="22"/>
+        </w:rPr>
+      </w:pPr>
+      <w:r>
+        <w:rPr>
+          <w:rFonts w:ascii="Calibri" w:hAnsi="Calibri" w:cs="Calibri"/>
+          <w:sz w:val="22"/>
+          <w:szCs w:val="22"/>
+        </w:rPr>
+        <w:t>Password generation algorithms.</w:t>
+      </w:r>
+    </w:p>
+    <w:p>
+      <w:pPr>
+        <w:pStyle w:val="Heading2"/>
+      </w:pPr>
+      <w:r>
+        <w:t>Student Submission Client Program</w:t>
+      </w:r>
+    </w:p>
+    <w:p>
+      <w:pPr>
+        <w:pStyle w:val="Heading3"/>
+        <w:rPr>
+          <w:color w:val="auto"/>
+        </w:rPr>
+      </w:pPr>
+      <w:r>
+        <w:t xml:space="preserve">Service </w:t>
+      </w:r>
+    </w:p>
+    <w:p>
+      <w:pPr>
+        <w:pStyle w:val="NormalWeb"/>
+        <w:spacing w:before="0" w:beforeAutospacing="0" w:after="0" w:afterAutospacing="0"/>
+        <w:rPr>
+          <w:rFonts w:ascii="Calibri" w:hAnsi="Calibri" w:cs="Calibri"/>
+          <w:sz w:val="22"/>
+          <w:szCs w:val="22"/>
+        </w:rPr>
+      </w:pPr>
+      <w:r>
+        <w:rPr>
+          <w:rFonts w:ascii="Calibri" w:hAnsi="Calibri" w:cs="Calibri"/>
+          <w:sz w:val="22"/>
+          <w:szCs w:val="22"/>
+        </w:rPr>
+        <w:t>Accepts comman</w:t>
+      </w:r>
+      <w:r>
+        <w:rPr>
+          <w:rFonts w:ascii="Calibri" w:hAnsi="Calibri" w:cs="Calibri"/>
+          <w:sz w:val="22"/>
+          <w:szCs w:val="22"/>
+        </w:rPr>
+        <w:t>d line parameters that specify</w:t>
+      </w:r>
+      <w:r>
+        <w:rPr>
+          <w:rFonts w:ascii="Calibri" w:hAnsi="Calibri" w:cs="Calibri"/>
+          <w:sz w:val="22"/>
+          <w:szCs w:val="22"/>
+        </w:rPr>
+        <w:t xml:space="preserve"> student, password, course, and assignment file.</w:t>
+      </w:r>
+    </w:p>
+    <w:p>
+      <w:pPr>
+        <w:pStyle w:val="NormalWeb"/>
+        <w:spacing w:before="0" w:beforeAutospacing="0" w:after="0" w:afterAutospacing="0"/>
+        <w:rPr>
+          <w:rFonts w:ascii="Calibri" w:hAnsi="Calibri" w:cs="Calibri"/>
+          <w:sz w:val="22"/>
+          <w:szCs w:val="22"/>
+        </w:rPr>
+      </w:pPr>
+      <w:r>
+        <w:rPr>
+          <w:rFonts w:ascii="Calibri" w:hAnsi="Calibri" w:cs="Calibri"/>
+          <w:sz w:val="22"/>
+          <w:szCs w:val="22"/>
+        </w:rPr>
+        <w:t xml:space="preserve">Connects to </w:t>
+      </w:r>
+      <w:r>
+        <w:rPr>
+          <w:rFonts w:ascii="Calibri" w:hAnsi="Calibri" w:cs="Calibri"/>
+          <w:sz w:val="22"/>
+          <w:szCs w:val="22"/>
+        </w:rPr>
+        <w:t>s</w:t>
+      </w:r>
+      <w:r>
+        <w:rPr>
+          <w:rFonts w:ascii="Calibri" w:hAnsi="Calibri" w:cs="Calibri"/>
+          <w:sz w:val="22"/>
+          <w:szCs w:val="22"/>
+        </w:rPr>
+        <w:t>erver and transfer</w:t>
+      </w:r>
+      <w:r>
+        <w:rPr>
+          <w:rFonts w:ascii="Calibri" w:hAnsi="Calibri" w:cs="Calibri"/>
+          <w:sz w:val="22"/>
+          <w:szCs w:val="22"/>
+        </w:rPr>
+        <w:t>s</w:t>
+      </w:r>
+      <w:r>
+        <w:rPr>
+          <w:rFonts w:ascii="Calibri" w:hAnsi="Calibri" w:cs="Calibri"/>
+          <w:sz w:val="22"/>
+          <w:szCs w:val="22"/>
+        </w:rPr>
+        <w:t xml:space="preserve"> file to </w:t>
+      </w:r>
+      <w:r>
+        <w:rPr>
+          <w:rFonts w:ascii="Calibri" w:hAnsi="Calibri" w:cs="Calibri"/>
+          <w:sz w:val="22"/>
+          <w:szCs w:val="22"/>
+        </w:rPr>
+        <w:t>s</w:t>
+      </w:r>
+      <w:r>
+        <w:rPr>
+          <w:rFonts w:ascii="Calibri" w:hAnsi="Calibri" w:cs="Calibri"/>
+          <w:sz w:val="22"/>
+          <w:szCs w:val="22"/>
+        </w:rPr>
+        <w:t xml:space="preserve">erver </w:t>
+      </w:r>
+      <w:r>
+        <w:rPr>
+          <w:rFonts w:ascii="Calibri" w:hAnsi="Calibri" w:cs="Calibri"/>
+          <w:sz w:val="22"/>
+          <w:szCs w:val="22"/>
+        </w:rPr>
+        <w:t>up</w:t>
+      </w:r>
+      <w:r>
+        <w:rPr>
+          <w:rFonts w:ascii="Calibri" w:hAnsi="Calibri" w:cs="Calibri"/>
+          <w:sz w:val="22"/>
+          <w:szCs w:val="22"/>
+        </w:rPr>
+        <w:t>on authentication of student</w:t>
+      </w:r>
+      <w:r>
+        <w:rPr>
+          <w:rFonts w:ascii="Calibri" w:hAnsi="Calibri" w:cs="Calibri"/>
+          <w:sz w:val="22"/>
+          <w:szCs w:val="22"/>
+        </w:rPr>
+        <w:t>, password, course, and assignment file</w:t>
+      </w:r>
+      <w:r>
+        <w:rPr>
+          <w:rFonts w:ascii="Calibri" w:hAnsi="Calibri" w:cs="Calibri"/>
+          <w:sz w:val="22"/>
+          <w:szCs w:val="22"/>
+        </w:rPr>
+        <w:t xml:space="preserve"> name</w:t>
+      </w:r>
+      <w:r>
+        <w:rPr>
+          <w:rFonts w:ascii="Calibri" w:hAnsi="Calibri" w:cs="Calibri"/>
+          <w:sz w:val="22"/>
+          <w:szCs w:val="22"/>
+        </w:rPr>
+        <w:t xml:space="preserve">. </w:t>
+      </w:r>
+    </w:p>
+    <w:p>
+      <w:pPr>
+        <w:pStyle w:val="Heading3"/>
+      </w:pPr>
+      <w:r>
+        <w:t>Encapsulated change</w:t>
+      </w:r>
+    </w:p>
+    <w:p>
+      <w:pPr>
+        <w:pStyle w:val="NormalWeb"/>
+        <w:spacing w:before="0" w:beforeAutospacing="0" w:after="0" w:afterAutospacing="0"/>
+        <w:rPr>
+          <w:rFonts w:ascii="Calibri" w:hAnsi="Calibri" w:cs="Calibri"/>
+          <w:sz w:val="22"/>
+          <w:szCs w:val="22"/>
+        </w:rPr>
+      </w:pPr>
+      <w:r>
+        <w:rPr>
+          <w:rFonts w:ascii="Calibri" w:hAnsi="Calibri" w:cs="Calibri"/>
+          <w:sz w:val="22"/>
+          <w:szCs w:val="22"/>
+        </w:rPr>
+        <w:t xml:space="preserve">Division of </w:t>
+      </w:r>
+      <w:r>
+        <w:rPr>
+          <w:rFonts w:ascii="Calibri" w:hAnsi="Calibri" w:cs="Calibri"/>
+          <w:sz w:val="22"/>
+          <w:szCs w:val="22"/>
+        </w:rPr>
+        <w:t xml:space="preserve">data input so that </w:t>
+      </w:r>
+      <w:r>
+        <w:rPr>
+          <w:rFonts w:ascii="Calibri" w:hAnsi="Calibri" w:cs="Calibri"/>
+          <w:sz w:val="22"/>
+          <w:szCs w:val="22"/>
+        </w:rPr>
+        <w:t xml:space="preserve">said </w:t>
+      </w:r>
+      <w:r>
+        <w:rPr>
+          <w:rFonts w:ascii="Calibri" w:hAnsi="Calibri" w:cs="Calibri"/>
+          <w:sz w:val="22"/>
+          <w:szCs w:val="22"/>
+        </w:rPr>
+        <w:t>data</w:t>
+      </w:r>
+      <w:r>
+        <w:rPr>
+          <w:rFonts w:ascii="Calibri" w:hAnsi="Calibri" w:cs="Calibri"/>
+          <w:sz w:val="22"/>
+          <w:szCs w:val="22"/>
+        </w:rPr>
+        <w:t xml:space="preserve"> can be easily transferred to </w:t>
+      </w:r>
+      <w:r>
+        <w:rPr>
+          <w:rFonts w:ascii="Calibri" w:hAnsi="Calibri" w:cs="Calibri"/>
+          <w:sz w:val="22"/>
+          <w:szCs w:val="22"/>
+        </w:rPr>
+        <w:t xml:space="preserve">the </w:t>
+      </w:r>
+      <w:r>
+        <w:rPr>
+          <w:rFonts w:ascii="Calibri" w:hAnsi="Calibri" w:cs="Calibri"/>
+          <w:sz w:val="22"/>
+          <w:szCs w:val="22"/>
+        </w:rPr>
+        <w:t xml:space="preserve">server </w:t>
+      </w:r>
+      <w:r>
+        <w:rPr>
+          <w:rFonts w:ascii="Calibri" w:hAnsi="Calibri" w:cs="Calibri"/>
+          <w:sz w:val="22"/>
+          <w:szCs w:val="22"/>
+        </w:rPr>
+        <w:t xml:space="preserve">and verified </w:t>
       </w:r>
       <w:bookmarkStart w:id="0" w:name="_GoBack"/>
       <w:bookmarkEnd w:id="0"/>
-      <w:proofErr w:type="gramEnd"/>
+      <w:r>
+        <w:rPr>
+          <w:rFonts w:ascii="Calibri" w:hAnsi="Calibri" w:cs="Calibri"/>
+          <w:sz w:val="22"/>
+          <w:szCs w:val="22"/>
+        </w:rPr>
+        <w:t xml:space="preserve">and the actual implementation used to achieve the </w:t>
+      </w:r>
+      <w:r>
+        <w:rPr>
+          <w:rFonts w:ascii="Calibri" w:hAnsi="Calibri" w:cs="Calibri"/>
+          <w:sz w:val="22"/>
+          <w:szCs w:val="22"/>
+        </w:rPr>
+        <w:t>previously mentioned</w:t>
+      </w:r>
+      <w:r>
+        <w:rPr>
+          <w:rFonts w:ascii="Calibri" w:hAnsi="Calibri" w:cs="Calibri"/>
+          <w:sz w:val="22"/>
+          <w:szCs w:val="22"/>
+        </w:rPr>
+        <w:t xml:space="preserve"> transfer.</w:t>
+      </w:r>
+    </w:p>
+    <w:p>
+      <w:pPr>
+        <w:pStyle w:val="Heading2"/>
+      </w:pPr>
+      <w:r>
+        <w:t>Submit Server Program</w:t>
+      </w:r>
+    </w:p>
+    <w:p>
+      <w:pPr>
+        <w:pStyle w:val="Heading3"/>
+        <w:rPr>
+          <w:color w:val="auto"/>
+        </w:rPr>
+      </w:pPr>
+      <w:r>
+        <w:t xml:space="preserve">Service </w:t>
+      </w:r>
     </w:p>
     <w:p>
       <w:pPr>
@@ -95,23 +524,21 @@
           <w:szCs w:val="22"/>
         </w:rPr>
       </w:pPr>
-      <w:proofErr w:type="gramStart"/>
-      <w:r>
-        <w:rPr>
-          <w:rFonts w:ascii="Calibri" w:hAnsi="Calibri" w:cs="Calibri"/>
-          <w:sz w:val="22"/>
-          <w:szCs w:val="22"/>
-        </w:rPr>
-        <w:t>Provides menu to administrator for interaction with Password Generation, and Reporting Modules.</w:t>
-      </w:r>
-      <w:proofErr w:type="gramEnd"/>
-    </w:p>
-    <w:p>
-      <w:pPr>
-        <w:pStyle w:val="Heading3"/>
-      </w:pPr>
-      <w:r>
-        <w:t>Encapsulated change</w:t>
+      <w:r>
+        <w:rPr>
+          <w:rFonts w:ascii="Calibri" w:hAnsi="Calibri" w:cs="Calibri"/>
+          <w:sz w:val="22"/>
+          <w:szCs w:val="22"/>
+        </w:rPr>
+        <w:t>Opens socket and waits for connection from Client Program</w:t>
+      </w:r>
+      <w:r>
+        <w:rPr>
+          <w:rFonts w:ascii="Calibri" w:hAnsi="Calibri" w:cs="Calibri"/>
+          <w:sz w:val="22"/>
+          <w:szCs w:val="22"/>
+        </w:rPr>
+        <w:t>.</w:t>
       </w:r>
     </w:p>
     <w:p>
@@ -124,52 +551,13 @@
           <w:szCs w:val="22"/>
         </w:rPr>
       </w:pPr>
-      <w:proofErr w:type="gramStart"/>
-      <w:r>
-        <w:rPr>
-          <w:rFonts w:ascii="Calibri" w:hAnsi="Calibri" w:cs="Calibri"/>
-          <w:sz w:val="22"/>
-          <w:szCs w:val="22"/>
-        </w:rPr>
-        <w:t xml:space="preserve">Structure of </w:t>
-      </w:r>
-      <w:proofErr w:type="spellStart"/>
-      <w:r>
-        <w:rPr>
-          <w:rFonts w:ascii="Calibri" w:hAnsi="Calibri" w:cs="Calibri"/>
-          <w:sz w:val="22"/>
-          <w:szCs w:val="22"/>
-        </w:rPr>
-        <w:t>config</w:t>
-      </w:r>
-      <w:proofErr w:type="spellEnd"/>
-      <w:r>
-        <w:rPr>
-          <w:rFonts w:ascii="Calibri" w:hAnsi="Calibri" w:cs="Calibri"/>
-          <w:sz w:val="22"/>
-          <w:szCs w:val="22"/>
-        </w:rPr>
-        <w:t xml:space="preserve"> files.</w:t>
-      </w:r>
-      <w:proofErr w:type="gramEnd"/>
-    </w:p>
-    <w:p>
-      <w:pPr>
-        <w:pStyle w:val="Heading2"/>
-      </w:pPr>
-      <w:r>
-        <w:t>Password Generation and Verification Module</w:t>
-      </w:r>
-    </w:p>
-    <w:p>
-      <w:pPr>
-        <w:pStyle w:val="Heading3"/>
-        <w:rPr>
-          <w:color w:val="auto"/>
-        </w:rPr>
-      </w:pPr>
-      <w:r>
-        <w:t xml:space="preserve">Service </w:t>
+      <w:r>
+        <w:rPr>
+          <w:rFonts w:ascii="Calibri" w:hAnsi="Calibri" w:cs="Calibri"/>
+          <w:sz w:val="22"/>
+          <w:szCs w:val="22"/>
+        </w:rPr>
+        <w:t>Passes student id and password to Password Module for verification of the student.</w:t>
       </w:r>
     </w:p>
     <w:p>
@@ -182,34 +570,14 @@
           <w:szCs w:val="22"/>
         </w:rPr>
       </w:pPr>
-      <w:proofErr w:type="gramStart"/>
-      <w:r>
-        <w:rPr>
-          <w:rFonts w:ascii="Calibri" w:hAnsi="Calibri" w:cs="Calibri"/>
-          <w:sz w:val="22"/>
-          <w:szCs w:val="22"/>
-        </w:rPr>
-        <w:t xml:space="preserve">Generates passwords for a student on request from </w:t>
-      </w:r>
-      <w:proofErr w:type="spellStart"/>
-      <w:r>
-        <w:rPr>
-          <w:rFonts w:ascii="Calibri" w:hAnsi="Calibri" w:cs="Calibri"/>
-          <w:sz w:val="22"/>
-          <w:szCs w:val="22"/>
-        </w:rPr>
-        <w:t>administrationClient</w:t>
-      </w:r>
-      <w:proofErr w:type="spellEnd"/>
-      <w:r>
-        <w:rPr>
-          <w:rFonts w:ascii="Calibri" w:hAnsi="Calibri" w:cs="Calibri"/>
-          <w:sz w:val="22"/>
-          <w:szCs w:val="22"/>
-        </w:rPr>
-        <w:t>.</w:t>
-      </w:r>
-      <w:proofErr w:type="gramEnd"/>
+      <w:r>
+        <w:rPr>
+          <w:rFonts w:ascii="Calibri" w:hAnsi="Calibri" w:cs="Calibri"/>
+          <w:sz w:val="22"/>
+          <w:szCs w:val="22"/>
+        </w:rPr>
+        <w:t>On verification of student, verifies student course combination.</w:t>
+      </w:r>
     </w:p>
     <w:p>
       <w:pPr>
@@ -221,57 +589,13 @@
           <w:szCs w:val="22"/>
         </w:rPr>
       </w:pPr>
-      <w:proofErr w:type="gramStart"/>
-      <w:r>
-        <w:rPr>
-          <w:rFonts w:ascii="Calibri" w:hAnsi="Calibri" w:cs="Calibri"/>
-          <w:sz w:val="22"/>
-          <w:szCs w:val="22"/>
-        </w:rPr>
-        <w:t>Clear passwords for a student</w:t>
-      </w:r>
-      <w:r>
-        <w:rPr>
-          <w:rFonts w:ascii="Calibri" w:hAnsi="Calibri" w:cs="Calibri"/>
-          <w:sz w:val="22"/>
-          <w:szCs w:val="22"/>
-        </w:rPr>
-        <w:t xml:space="preserve"> </w:t>
-      </w:r>
-      <w:r>
-        <w:rPr>
-          <w:rFonts w:ascii="Calibri" w:hAnsi="Calibri" w:cs="Calibri"/>
-          <w:sz w:val="22"/>
-          <w:szCs w:val="22"/>
-        </w:rPr>
-        <w:t xml:space="preserve">on request from </w:t>
-      </w:r>
-      <w:proofErr w:type="spellStart"/>
-      <w:r>
-        <w:rPr>
-          <w:rFonts w:ascii="Calibri" w:hAnsi="Calibri" w:cs="Calibri"/>
-          <w:sz w:val="22"/>
-          <w:szCs w:val="22"/>
-        </w:rPr>
-        <w:t>administrationClient</w:t>
-      </w:r>
-      <w:proofErr w:type="spellEnd"/>
-      <w:r>
-        <w:rPr>
-          <w:rFonts w:ascii="Calibri" w:hAnsi="Calibri" w:cs="Calibri"/>
-          <w:sz w:val="22"/>
-          <w:szCs w:val="22"/>
-        </w:rPr>
-        <w:t>.</w:t>
-      </w:r>
-      <w:proofErr w:type="gramEnd"/>
-    </w:p>
-    <w:p>
-      <w:pPr>
-        <w:pStyle w:val="Heading3"/>
-      </w:pPr>
-      <w:r>
-        <w:t>Encapsulated change</w:t>
+      <w:r>
+        <w:rPr>
+          <w:rFonts w:ascii="Calibri" w:hAnsi="Calibri" w:cs="Calibri"/>
+          <w:sz w:val="22"/>
+          <w:szCs w:val="22"/>
+        </w:rPr>
+        <w:t>Receives assignment file from Client Program if all verifications succeed.</w:t>
       </w:r>
     </w:p>
     <w:p>
@@ -284,34 +608,21 @@
           <w:szCs w:val="22"/>
         </w:rPr>
       </w:pPr>
-      <w:proofErr w:type="gramStart"/>
-      <w:r>
-        <w:rPr>
-          <w:rFonts w:ascii="Calibri" w:hAnsi="Calibri" w:cs="Calibri"/>
-          <w:sz w:val="22"/>
-          <w:szCs w:val="22"/>
-        </w:rPr>
-        <w:t>Password generation algorithms.</w:t>
-      </w:r>
-      <w:proofErr w:type="gramEnd"/>
-    </w:p>
-    <w:p>
-      <w:pPr>
-        <w:pStyle w:val="Heading2"/>
-      </w:pPr>
-      <w:r>
-        <w:t>Student Submission Client Program</w:t>
+      <w:r>
+        <w:rPr>
+          <w:rFonts w:ascii="Calibri" w:hAnsi="Calibri" w:cs="Calibri"/>
+          <w:sz w:val="22"/>
+          <w:szCs w:val="22"/>
+        </w:rPr>
+        <w:t>Sends errors codes to Client Program on error.</w:t>
       </w:r>
     </w:p>
     <w:p>
       <w:pPr>
         <w:pStyle w:val="Heading3"/>
-        <w:rPr>
-          <w:color w:val="auto"/>
-        </w:rPr>
-      </w:pPr>
-      <w:r>
-        <w:t xml:space="preserve">Service </w:t>
+      </w:pPr>
+      <w:r>
+        <w:t>Encapsulated change</w:t>
       </w:r>
     </w:p>
     <w:p>
@@ -330,25 +641,30 @@
           <w:sz w:val="22"/>
           <w:szCs w:val="22"/>
         </w:rPr>
-        <w:t xml:space="preserve">Accepts command line </w:t>
-      </w:r>
-      <w:proofErr w:type="gramStart"/>
-      <w:r>
-        <w:rPr>
-          <w:rFonts w:ascii="Calibri" w:hAnsi="Calibri" w:cs="Calibri"/>
-          <w:sz w:val="22"/>
-          <w:szCs w:val="22"/>
-        </w:rPr>
-        <w:t>parameters that specifies</w:t>
-      </w:r>
-      <w:proofErr w:type="gramEnd"/>
-      <w:r>
-        <w:rPr>
-          <w:rFonts w:ascii="Calibri" w:hAnsi="Calibri" w:cs="Calibri"/>
-          <w:sz w:val="22"/>
-          <w:szCs w:val="22"/>
-        </w:rPr>
-        <w:t xml:space="preserve"> student, password, course, and assignment file.</w:t>
+        <w:t>????</w:t>
+      </w:r>
+    </w:p>
+    <w:p>
+      <w:pPr>
+        <w:pStyle w:val="Heading2"/>
+      </w:pPr>
+      <w:r>
+        <w:lastRenderedPageBreak/>
+        <w:t xml:space="preserve">Reporting </w:t>
+      </w:r>
+      <w:r>
+        <w:t>Module</w:t>
+      </w:r>
+    </w:p>
+    <w:p>
+      <w:pPr>
+        <w:pStyle w:val="Heading3"/>
+        <w:rPr>
+          <w:color w:val="auto"/>
+        </w:rPr>
+      </w:pPr>
+      <w:r>
+        <w:t>Service</w:t>
       </w:r>
     </w:p>
     <w:p>
@@ -361,31 +677,77 @@
           <w:szCs w:val="22"/>
         </w:rPr>
       </w:pPr>
-      <w:proofErr w:type="gramStart"/>
-      <w:r>
-        <w:rPr>
-          <w:rFonts w:ascii="Calibri" w:hAnsi="Calibri" w:cs="Calibri"/>
-          <w:sz w:val="22"/>
-          <w:szCs w:val="22"/>
-        </w:rPr>
-        <w:t>Connects to Submit Server and transfer file to Server on authentication of student and course.</w:t>
-      </w:r>
-      <w:proofErr w:type="gramEnd"/>
-      <w:r>
-        <w:rPr>
-          <w:rFonts w:ascii="Calibri" w:hAnsi="Calibri" w:cs="Calibri"/>
-          <w:sz w:val="22"/>
-          <w:szCs w:val="22"/>
-        </w:rPr>
-        <w:t xml:space="preserve"> </w:t>
-      </w:r>
-    </w:p>
-    <w:p>
-      <w:pPr>
-        <w:pStyle w:val="Heading3"/>
-      </w:pPr>
-      <w:r>
-        <w:t>Encapsulated change</w:t>
+      <w:r>
+        <w:rPr>
+          <w:rFonts w:ascii="Calibri" w:hAnsi="Calibri" w:cs="Calibri"/>
+          <w:sz w:val="22"/>
+          <w:szCs w:val="22"/>
+        </w:rPr>
+        <w:t>M</w:t>
+      </w:r>
+      <w:r>
+        <w:rPr>
+          <w:rFonts w:ascii="Calibri" w:hAnsi="Calibri" w:cs="Calibri"/>
+          <w:sz w:val="22"/>
+          <w:szCs w:val="22"/>
+        </w:rPr>
+        <w:t>ake</w:t>
+      </w:r>
+      <w:r>
+        <w:rPr>
+          <w:rFonts w:ascii="Calibri" w:hAnsi="Calibri" w:cs="Calibri"/>
+          <w:sz w:val="22"/>
+          <w:szCs w:val="22"/>
+        </w:rPr>
+        <w:t>s</w:t>
+      </w:r>
+      <w:r>
+        <w:rPr>
+          <w:rFonts w:ascii="Calibri" w:hAnsi="Calibri" w:cs="Calibri"/>
+          <w:sz w:val="22"/>
+          <w:szCs w:val="22"/>
+        </w:rPr>
+        <w:t xml:space="preserve"> and execute</w:t>
+      </w:r>
+      <w:r>
+        <w:rPr>
+          <w:rFonts w:ascii="Calibri" w:hAnsi="Calibri" w:cs="Calibri"/>
+          <w:sz w:val="22"/>
+          <w:szCs w:val="22"/>
+        </w:rPr>
+        <w:t>s</w:t>
+      </w:r>
+      <w:r>
+        <w:rPr>
+          <w:rFonts w:ascii="Calibri" w:hAnsi="Calibri" w:cs="Calibri"/>
+          <w:sz w:val="22"/>
+          <w:szCs w:val="22"/>
+        </w:rPr>
+        <w:t xml:space="preserve"> students</w:t>
+      </w:r>
+      <w:r>
+        <w:rPr>
+          <w:rFonts w:ascii="Calibri" w:hAnsi="Calibri" w:cs="Calibri"/>
+          <w:sz w:val="22"/>
+          <w:szCs w:val="22"/>
+        </w:rPr>
+        <w:t>’</w:t>
+      </w:r>
+      <w:r>
+        <w:rPr>
+          <w:rFonts w:ascii="Calibri" w:hAnsi="Calibri" w:cs="Calibri"/>
+          <w:sz w:val="22"/>
+          <w:szCs w:val="22"/>
+        </w:rPr>
+        <w:t xml:space="preserve"> submitted assignments</w:t>
+      </w:r>
+      <w:r>
+        <w:rPr>
+          <w:rFonts w:ascii="Calibri" w:hAnsi="Calibri" w:cs="Calibri"/>
+          <w:sz w:val="22"/>
+          <w:szCs w:val="22"/>
+        </w:rPr>
+        <w:t>, capturing output on request from administrationClient.</w:t>
       </w:r>
     </w:p>
     <w:p>
@@ -404,26 +766,7 @@
           <w:sz w:val="22"/>
           <w:szCs w:val="22"/>
         </w:rPr>
-        <w:t>????</w:t>
-      </w:r>
-    </w:p>
-    <w:p>
-      <w:pPr>
-        <w:pStyle w:val="Heading2"/>
-      </w:pPr>
-      <w:r>
-        <w:t>Submit Server Program</w:t>
-      </w:r>
-    </w:p>
-    <w:p>
-      <w:pPr>
-        <w:pStyle w:val="Heading3"/>
-        <w:rPr>
-          <w:color w:val="auto"/>
-        </w:rPr>
-      </w:pPr>
-      <w:r>
-        <w:t xml:space="preserve">Service </w:t>
+        <w:t>Compares assignment actual output to lecturer supplied expected output.</w:t>
       </w:r>
     </w:p>
     <w:p>
@@ -442,293 +785,6 @@
           <w:sz w:val="22"/>
           <w:szCs w:val="22"/>
         </w:rPr>
-        <w:t>Opens socket and waits for connection from Client Program</w:t>
-      </w:r>
-      <w:r>
-        <w:rPr>
-          <w:rFonts w:ascii="Calibri" w:hAnsi="Calibri" w:cs="Calibri"/>
-          <w:sz w:val="22"/>
-          <w:szCs w:val="22"/>
-        </w:rPr>
-        <w:t>.</w:t>
-      </w:r>
-    </w:p>
-    <w:p>
-      <w:pPr>
-        <w:pStyle w:val="NormalWeb"/>
-        <w:spacing w:before="0" w:beforeAutospacing="0" w:after="0" w:afterAutospacing="0"/>
-        <w:rPr>
-          <w:rFonts w:ascii="Calibri" w:hAnsi="Calibri" w:cs="Calibri"/>
-          <w:sz w:val="22"/>
-          <w:szCs w:val="22"/>
-        </w:rPr>
-      </w:pPr>
-      <w:proofErr w:type="gramStart"/>
-      <w:r>
-        <w:rPr>
-          <w:rFonts w:ascii="Calibri" w:hAnsi="Calibri" w:cs="Calibri"/>
-          <w:sz w:val="22"/>
-          <w:szCs w:val="22"/>
-        </w:rPr>
-        <w:t>Passes student id and password to Password Module for verification of the student.</w:t>
-      </w:r>
-      <w:proofErr w:type="gramEnd"/>
-    </w:p>
-    <w:p>
-      <w:pPr>
-        <w:pStyle w:val="NormalWeb"/>
-        <w:spacing w:before="0" w:beforeAutospacing="0" w:after="0" w:afterAutospacing="0"/>
-        <w:rPr>
-          <w:rFonts w:ascii="Calibri" w:hAnsi="Calibri" w:cs="Calibri"/>
-          <w:sz w:val="22"/>
-          <w:szCs w:val="22"/>
-        </w:rPr>
-      </w:pPr>
-      <w:r>
-        <w:rPr>
-          <w:rFonts w:ascii="Calibri" w:hAnsi="Calibri" w:cs="Calibri"/>
-          <w:sz w:val="22"/>
-          <w:szCs w:val="22"/>
-        </w:rPr>
-        <w:t>On verification of student, verifies student course combination.</w:t>
-      </w:r>
-    </w:p>
-    <w:p>
-      <w:pPr>
-        <w:pStyle w:val="NormalWeb"/>
-        <w:spacing w:before="0" w:beforeAutospacing="0" w:after="0" w:afterAutospacing="0"/>
-        <w:rPr>
-          <w:rFonts w:ascii="Calibri" w:hAnsi="Calibri" w:cs="Calibri"/>
-          <w:sz w:val="22"/>
-          <w:szCs w:val="22"/>
-        </w:rPr>
-      </w:pPr>
-      <w:proofErr w:type="gramStart"/>
-      <w:r>
-        <w:rPr>
-          <w:rFonts w:ascii="Calibri" w:hAnsi="Calibri" w:cs="Calibri"/>
-          <w:sz w:val="22"/>
-          <w:szCs w:val="22"/>
-        </w:rPr>
-        <w:t>Receives assignment file from Client Program if all verifications succeed.</w:t>
-      </w:r>
-      <w:proofErr w:type="gramEnd"/>
-    </w:p>
-    <w:p>
-      <w:pPr>
-        <w:pStyle w:val="NormalWeb"/>
-        <w:spacing w:before="0" w:beforeAutospacing="0" w:after="0" w:afterAutospacing="0"/>
-        <w:rPr>
-          <w:rFonts w:ascii="Calibri" w:hAnsi="Calibri" w:cs="Calibri"/>
-          <w:sz w:val="22"/>
-          <w:szCs w:val="22"/>
-        </w:rPr>
-      </w:pPr>
-      <w:proofErr w:type="gramStart"/>
-      <w:r>
-        <w:rPr>
-          <w:rFonts w:ascii="Calibri" w:hAnsi="Calibri" w:cs="Calibri"/>
-          <w:sz w:val="22"/>
-          <w:szCs w:val="22"/>
-        </w:rPr>
-        <w:t>Sends errors codes to Client Program on error.</w:t>
-      </w:r>
-      <w:proofErr w:type="gramEnd"/>
-    </w:p>
-    <w:p>
-      <w:pPr>
-        <w:pStyle w:val="Heading3"/>
-      </w:pPr>
-      <w:r>
-        <w:t>Encapsulated change</w:t>
-      </w:r>
-    </w:p>
-    <w:p>
-      <w:pPr>
-        <w:pStyle w:val="NormalWeb"/>
-        <w:spacing w:before="0" w:beforeAutospacing="0" w:after="0" w:afterAutospacing="0"/>
-        <w:rPr>
-          <w:rFonts w:ascii="Calibri" w:hAnsi="Calibri" w:cs="Calibri"/>
-          <w:sz w:val="22"/>
-          <w:szCs w:val="22"/>
-        </w:rPr>
-      </w:pPr>
-      <w:r>
-        <w:rPr>
-          <w:rFonts w:ascii="Calibri" w:hAnsi="Calibri" w:cs="Calibri"/>
-          <w:sz w:val="22"/>
-          <w:szCs w:val="22"/>
-        </w:rPr>
-        <w:t>????</w:t>
-      </w:r>
-    </w:p>
-    <w:p>
-      <w:pPr>
-        <w:pStyle w:val="Heading2"/>
-      </w:pPr>
-      <w:r>
-        <w:t xml:space="preserve">Reporting </w:t>
-      </w:r>
-      <w:r>
-        <w:t>Module</w:t>
-      </w:r>
-    </w:p>
-    <w:p>
-      <w:pPr>
-        <w:pStyle w:val="Heading3"/>
-        <w:rPr>
-          <w:color w:val="auto"/>
-        </w:rPr>
-      </w:pPr>
-      <w:r>
-        <w:t>Service</w:t>
-      </w:r>
-    </w:p>
-    <w:p>
-      <w:pPr>
-        <w:pStyle w:val="NormalWeb"/>
-        <w:spacing w:before="0" w:beforeAutospacing="0" w:after="0" w:afterAutospacing="0"/>
-        <w:rPr>
-          <w:rFonts w:ascii="Calibri" w:hAnsi="Calibri" w:cs="Calibri"/>
-          <w:sz w:val="22"/>
-          <w:szCs w:val="22"/>
-        </w:rPr>
-      </w:pPr>
-      <w:r>
-        <w:rPr>
-          <w:rFonts w:ascii="Calibri" w:hAnsi="Calibri" w:cs="Calibri"/>
-          <w:sz w:val="22"/>
-          <w:szCs w:val="22"/>
-        </w:rPr>
-        <w:t>M</w:t>
-      </w:r>
-      <w:r>
-        <w:rPr>
-          <w:rFonts w:ascii="Calibri" w:hAnsi="Calibri" w:cs="Calibri"/>
-          <w:sz w:val="22"/>
-          <w:szCs w:val="22"/>
-        </w:rPr>
-        <w:t>ake</w:t>
-      </w:r>
-      <w:r>
-        <w:rPr>
-          <w:rFonts w:ascii="Calibri" w:hAnsi="Calibri" w:cs="Calibri"/>
-          <w:sz w:val="22"/>
-          <w:szCs w:val="22"/>
-        </w:rPr>
-        <w:t>s</w:t>
-      </w:r>
-      <w:r>
-        <w:rPr>
-          <w:rFonts w:ascii="Calibri" w:hAnsi="Calibri" w:cs="Calibri"/>
-          <w:sz w:val="22"/>
-          <w:szCs w:val="22"/>
-        </w:rPr>
-        <w:t xml:space="preserve"> and execute</w:t>
-      </w:r>
-      <w:r>
-        <w:rPr>
-          <w:rFonts w:ascii="Calibri" w:hAnsi="Calibri" w:cs="Calibri"/>
-          <w:sz w:val="22"/>
-          <w:szCs w:val="22"/>
-        </w:rPr>
-        <w:t>s</w:t>
-      </w:r>
-      <w:r>
-        <w:rPr>
-          <w:rFonts w:ascii="Calibri" w:hAnsi="Calibri" w:cs="Calibri"/>
-          <w:sz w:val="22"/>
-          <w:szCs w:val="22"/>
-        </w:rPr>
-        <w:t xml:space="preserve"> students</w:t>
-      </w:r>
-      <w:r>
-        <w:rPr>
-          <w:rFonts w:ascii="Calibri" w:hAnsi="Calibri" w:cs="Calibri"/>
-          <w:sz w:val="22"/>
-          <w:szCs w:val="22"/>
-        </w:rPr>
-        <w:t>’</w:t>
-      </w:r>
-      <w:r>
-        <w:rPr>
-          <w:rFonts w:ascii="Calibri" w:hAnsi="Calibri" w:cs="Calibri"/>
-          <w:sz w:val="22"/>
-          <w:szCs w:val="22"/>
-        </w:rPr>
-        <w:t xml:space="preserve"> submitted assignments</w:t>
-      </w:r>
-      <w:r>
-        <w:rPr>
-          <w:rFonts w:ascii="Calibri" w:hAnsi="Calibri" w:cs="Calibri"/>
-          <w:sz w:val="22"/>
-          <w:szCs w:val="22"/>
-        </w:rPr>
-        <w:t xml:space="preserve">, capturing output </w:t>
-      </w:r>
-      <w:r>
-        <w:rPr>
-          <w:rFonts w:ascii="Calibri" w:hAnsi="Calibri" w:cs="Calibri"/>
-          <w:sz w:val="22"/>
-          <w:szCs w:val="22"/>
-        </w:rPr>
-        <w:t xml:space="preserve">on request from </w:t>
-      </w:r>
-      <w:proofErr w:type="spellStart"/>
-      <w:r>
-        <w:rPr>
-          <w:rFonts w:ascii="Calibri" w:hAnsi="Calibri" w:cs="Calibri"/>
-          <w:sz w:val="22"/>
-          <w:szCs w:val="22"/>
-        </w:rPr>
-        <w:t>administrationClient</w:t>
-      </w:r>
-      <w:proofErr w:type="spellEnd"/>
-      <w:r>
-        <w:rPr>
-          <w:rFonts w:ascii="Calibri" w:hAnsi="Calibri" w:cs="Calibri"/>
-          <w:sz w:val="22"/>
-          <w:szCs w:val="22"/>
-        </w:rPr>
-        <w:t>.</w:t>
-      </w:r>
-    </w:p>
-    <w:p>
-      <w:pPr>
-        <w:pStyle w:val="NormalWeb"/>
-        <w:spacing w:before="0" w:beforeAutospacing="0" w:after="0" w:afterAutospacing="0"/>
-        <w:rPr>
-          <w:rFonts w:ascii="Calibri" w:hAnsi="Calibri" w:cs="Calibri"/>
-          <w:sz w:val="22"/>
-          <w:szCs w:val="22"/>
-        </w:rPr>
-      </w:pPr>
-      <w:r>
-        <w:rPr>
-          <w:rFonts w:ascii="Calibri" w:hAnsi="Calibri" w:cs="Calibri"/>
-          <w:sz w:val="22"/>
-          <w:szCs w:val="22"/>
-        </w:rPr>
-        <w:t>Compares assignment actual output to lecturer supplied expected output.</w:t>
-      </w:r>
-    </w:p>
-    <w:p>
-      <w:pPr>
-        <w:pStyle w:val="NormalWeb"/>
-        <w:spacing w:before="0" w:beforeAutospacing="0" w:after="0" w:afterAutospacing="0"/>
-        <w:rPr>
-          <w:rFonts w:ascii="Calibri" w:hAnsi="Calibri" w:cs="Calibri"/>
-          <w:sz w:val="22"/>
-          <w:szCs w:val="22"/>
-        </w:rPr>
-      </w:pPr>
-      <w:r>
-        <w:rPr>
-          <w:rFonts w:ascii="Calibri" w:hAnsi="Calibri" w:cs="Calibri"/>
-          <w:sz w:val="22"/>
-          <w:szCs w:val="22"/>
-        </w:rPr>
-        <w:lastRenderedPageBreak/>
         <w:t>C</w:t>
       </w:r>
       <w:r>
@@ -810,7 +866,7 @@
 </file>
 
 <file path=word/numbering.xml><?xml version="1.0" encoding="utf-8"?>
-<w:numbering xmlns:wpc="http://schemas.microsoft.com/office/word/2010/wordprocessingCanvas" xmlns:mc="http://schemas.openxmlformats.org/markup-compatibility/2006" xmlns:o="urn:schemas-microsoft-com:office:office" xmlns:r="http://schemas.openxmlformats.org/officeDocument/2006/relationships" xmlns:m="http://schemas.openxmlformats.org/officeDocument/2006/math" xmlns:v="urn:schemas-microsoft-com:vml" xmlns:wp14="http://schemas.microsoft.com/office/word/2010/wordprocessingDrawing" xmlns:wp="http://schemas.openxmlformats.org/drawingml/2006/wordprocessingDrawing" xmlns:w10="urn:schemas-microsoft-com:office:word" xmlns:w="http://schemas.openxmlformats.org/wordprocessingml/2006/main" xmlns:w14="http://schemas.microsoft.com/office/word/2010/wordml" xmlns:wpg="http://schemas.microsoft.com/office/word/2010/wordprocessingGroup" xmlns:wpi="http://schemas.microsoft.com/office/word/2010/wordprocessingInk" xmlns:wne="http://schemas.microsoft.com/office/word/2006/wordml" xmlns:wps="http://schemas.microsoft.com/office/word/2010/wordprocessingShape" mc:Ignorable="w14 wp14">
+<w:numbering xmlns:wpc="http://schemas.microsoft.com/office/word/2010/wordprocessingCanvas" xmlns:mo="http://schemas.microsoft.com/office/mac/office/2008/main" xmlns:mc="http://schemas.openxmlformats.org/markup-compatibility/2006" xmlns:mv="urn:schemas-microsoft-com:mac:vml" xmlns:o="urn:schemas-microsoft-com:office:office" xmlns:r="http://schemas.openxmlformats.org/officeDocument/2006/relationships" xmlns:m="http://schemas.openxmlformats.org/officeDocument/2006/math" xmlns:v="urn:schemas-microsoft-com:vml" xmlns:wp14="http://schemas.microsoft.com/office/word/2010/wordprocessingDrawing" xmlns:wp="http://schemas.openxmlformats.org/drawingml/2006/wordprocessingDrawing" xmlns:w10="urn:schemas-microsoft-com:office:word" xmlns:w="http://schemas.openxmlformats.org/wordprocessingml/2006/main" xmlns:w14="http://schemas.microsoft.com/office/word/2010/wordml" xmlns:wpg="http://schemas.microsoft.com/office/word/2010/wordprocessingGroup" xmlns:wpi="http://schemas.microsoft.com/office/word/2010/wordprocessingInk" xmlns:wne="http://schemas.microsoft.com/office/word/2006/wordml" xmlns:wps="http://schemas.microsoft.com/office/word/2010/wordprocessingShape" mc:Ignorable="w14 wp14">
   <w:abstractNum w:abstractNumId="0">
     <w:nsid w:val="0F270865"/>
     <w:multiLevelType w:val="multilevel"/>
@@ -1500,7 +1556,7 @@
       </w:pPr>
     </w:pPrDefault>
   </w:docDefaults>
-  <w:latentStyles w:defLockedState="0" w:defUIPriority="99" w:defSemiHidden="1" w:defUnhideWhenUsed="1" w:defQFormat="0" w:count="267">
+  <w:latentStyles w:defLockedState="0" w:defUIPriority="99" w:defSemiHidden="1" w:defUnhideWhenUsed="1" w:defQFormat="0" w:count="276">
     <w:lsdException w:name="Normal" w:semiHidden="0" w:uiPriority="0" w:unhideWhenUsed="0" w:qFormat="1"/>
     <w:lsdException w:name="heading 1" w:semiHidden="0" w:uiPriority="9" w:unhideWhenUsed="0" w:qFormat="1"/>
     <w:lsdException w:name="heading 2" w:uiPriority="9" w:qFormat="1"/>
@@ -1901,7 +1957,7 @@
 </file>
 
 <file path=word/stylesWithEffects.xml><?xml version="1.0" encoding="utf-8"?>
-<w:styles xmlns:wpc="http://schemas.microsoft.com/office/word/2010/wordprocessingCanvas" xmlns:mc="http://schemas.openxmlformats.org/markup-compatibility/2006" xmlns:o="urn:schemas-microsoft-com:office:office" xmlns:r="http://schemas.openxmlformats.org/officeDocument/2006/relationships" xmlns:m="http://schemas.openxmlformats.org/officeDocument/2006/math" xmlns:v="urn:schemas-microsoft-com:vml" xmlns:wp14="http://schemas.microsoft.com/office/word/2010/wordprocessingDrawing" xmlns:wp="http://schemas.openxmlformats.org/drawingml/2006/wordprocessingDrawing" xmlns:w10="urn:schemas-microsoft-com:office:word" xmlns:w="http://schemas.openxmlformats.org/wordprocessingml/2006/main" xmlns:w14="http://schemas.microsoft.com/office/word/2010/wordml" xmlns:wpg="http://schemas.microsoft.com/office/word/2010/wordprocessingGroup" xmlns:wpi="http://schemas.microsoft.com/office/word/2010/wordprocessingInk" xmlns:wne="http://schemas.microsoft.com/office/word/2006/wordml" xmlns:wps="http://schemas.microsoft.com/office/word/2010/wordprocessingShape" mc:Ignorable="w14 wp14">
+<w:styles xmlns:wpc="http://schemas.microsoft.com/office/word/2010/wordprocessingCanvas" xmlns:mo="http://schemas.microsoft.com/office/mac/office/2008/main" xmlns:mc="http://schemas.openxmlformats.org/markup-compatibility/2006" xmlns:mv="urn:schemas-microsoft-com:mac:vml" xmlns:o="urn:schemas-microsoft-com:office:office" xmlns:r="http://schemas.openxmlformats.org/officeDocument/2006/relationships" xmlns:m="http://schemas.openxmlformats.org/officeDocument/2006/math" xmlns:v="urn:schemas-microsoft-com:vml" xmlns:wp14="http://schemas.microsoft.com/office/word/2010/wordprocessingDrawing" xmlns:wp="http://schemas.openxmlformats.org/drawingml/2006/wordprocessingDrawing" xmlns:w10="urn:schemas-microsoft-com:office:word" xmlns:w="http://schemas.openxmlformats.org/wordprocessingml/2006/main" xmlns:w14="http://schemas.microsoft.com/office/word/2010/wordml" xmlns:wpg="http://schemas.microsoft.com/office/word/2010/wordprocessingGroup" xmlns:wpi="http://schemas.microsoft.com/office/word/2010/wordprocessingInk" xmlns:wne="http://schemas.microsoft.com/office/word/2006/wordml" xmlns:wps="http://schemas.microsoft.com/office/word/2010/wordprocessingShape" mc:Ignorable="w14 wp14">
   <w:docDefaults>
     <w:rPrDefault>
       <w:rPr>
@@ -1917,7 +1973,7 @@
       </w:pPr>
     </w:pPrDefault>
   </w:docDefaults>
-  <w:latentStyles w:defLockedState="0" w:defUIPriority="99" w:defSemiHidden="1" w:defUnhideWhenUsed="1" w:defQFormat="0" w:count="267">
+  <w:latentStyles w:defLockedState="0" w:defUIPriority="99" w:defSemiHidden="1" w:defUnhideWhenUsed="1" w:defQFormat="0" w:count="276">
     <w:lsdException w:name="Normal" w:semiHidden="0" w:uiPriority="0" w:unhideWhenUsed="0" w:qFormat="1"/>
     <w:lsdException w:name="heading 1" w:semiHidden="0" w:uiPriority="9" w:unhideWhenUsed="0" w:qFormat="1"/>
     <w:lsdException w:name="heading 2" w:uiPriority="9" w:qFormat="1"/>

</xml_diff>